<commit_message>
finished display and added tests for service
</commit_message>
<xml_diff>
--- a/Assign 5 Overview (1).docx
+++ b/Assign 5 Overview (1).docx
@@ -4,6 +4,13 @@
   <w:body>
     <w:sdt>
       <w:sdtPr>
+        <w:rPr>
+          <w:rFonts w:asciiTheme="minorHAnsi" w:eastAsiaTheme="minorHAnsi" w:hAnsiTheme="minorHAnsi" w:cstheme="minorBidi"/>
+          <w:color w:val="auto"/>
+          <w:sz w:val="22"/>
+          <w:szCs w:val="22"/>
+          <w:lang w:val="en-IE"/>
+        </w:rPr>
         <w:id w:val="-951940235"/>
         <w:docPartObj>
           <w:docPartGallery w:val="Table of Contents"/>
@@ -12,14 +19,9 @@
       </w:sdtPr>
       <w:sdtEndPr>
         <w:rPr>
-          <w:rFonts w:asciiTheme="minorHAnsi" w:eastAsiaTheme="minorHAnsi" w:hAnsiTheme="minorHAnsi" w:cstheme="minorBidi"/>
           <w:b/>
           <w:bCs/>
           <w:noProof/>
-          <w:color w:val="auto"/>
-          <w:sz w:val="22"/>
-          <w:szCs w:val="22"/>
-          <w:lang w:val="en-IE"/>
         </w:rPr>
       </w:sdtEndPr>
       <w:sdtContent>
@@ -2143,6 +2145,7 @@
           <w:szCs w:val="36"/>
           <w:lang w:eastAsia="en-IE"/>
         </w:rPr>
+        <w:lastRenderedPageBreak/>
         <w:t xml:space="preserve"> </w:t>
       </w:r>
       <w:r>
@@ -4039,6 +4042,7 @@
           <w:szCs w:val="24"/>
           <w:lang w:eastAsia="en-IE"/>
         </w:rPr>
+        <w:lastRenderedPageBreak/>
         <w:t>"</w:t>
       </w:r>
       <w:r>
@@ -4927,6 +4931,7 @@
                 <w:rFonts w:ascii="Calibri" w:hAnsi="Calibri" w:cs="Calibri"/>
                 <w:color w:val="000000"/>
               </w:rPr>
+              <w:lastRenderedPageBreak/>
               <w:t>#</w:t>
             </w:r>
           </w:p>
@@ -5101,39 +5106,58 @@
                 <w:rFonts w:ascii="Roboto" w:hAnsi="Roboto" w:cs="Calibri"/>
                 <w:color w:val="3A3A3A"/>
               </w:rPr>
-              <w:t xml:space="preserve"> Configuration: </w:t>
-            </w:r>
-            <w:proofErr w:type="spellStart"/>
+              <w:t xml:space="preserve"> </w:t>
+            </w:r>
             <w:r>
               <w:rPr>
                 <w:rFonts w:ascii="Roboto" w:hAnsi="Roboto" w:cs="Calibri"/>
                 <w:color w:val="3A3A3A"/>
-              </w:rPr>
-              <w:t>JdbcTemplate</w:t>
-            </w:r>
-            <w:proofErr w:type="spellEnd"/>
+                <w:highlight w:val="yellow"/>
+              </w:rPr>
+              <w:t xml:space="preserve">Configuration: </w:t>
+            </w:r>
+            <w:proofErr w:type="spellStart"/>
             <w:r>
               <w:rPr>
                 <w:rFonts w:ascii="Roboto" w:hAnsi="Roboto" w:cs="Calibri"/>
                 <w:color w:val="3A3A3A"/>
-              </w:rPr>
-              <w:t xml:space="preserve"> is properly configured in </w:t>
-            </w:r>
-            <w:proofErr w:type="spellStart"/>
+                <w:highlight w:val="yellow"/>
+              </w:rPr>
+              <w:t>JdbcTemplate</w:t>
+            </w:r>
+            <w:proofErr w:type="spellEnd"/>
             <w:r>
               <w:rPr>
                 <w:rFonts w:ascii="Roboto" w:hAnsi="Roboto" w:cs="Calibri"/>
                 <w:color w:val="3A3A3A"/>
-              </w:rPr>
-              <w:t>application.properties</w:t>
-            </w:r>
-            <w:proofErr w:type="spellEnd"/>
+                <w:highlight w:val="yellow"/>
+              </w:rPr>
+              <w:t xml:space="preserve"> is properly configured in </w:t>
+            </w:r>
+            <w:proofErr w:type="spellStart"/>
             <w:r>
               <w:rPr>
                 <w:rFonts w:ascii="Roboto" w:hAnsi="Roboto" w:cs="Calibri"/>
                 <w:color w:val="3A3A3A"/>
-              </w:rPr>
-              <w:t xml:space="preserve"> and is injected into </w:t>
+                <w:highlight w:val="yellow"/>
+              </w:rPr>
+              <w:t>application.properties</w:t>
+            </w:r>
+            <w:proofErr w:type="spellEnd"/>
+            <w:r>
+              <w:rPr>
+                <w:rFonts w:ascii="Roboto" w:hAnsi="Roboto" w:cs="Calibri"/>
+                <w:color w:val="3A3A3A"/>
+                <w:highlight w:val="yellow"/>
+              </w:rPr>
+              <w:t xml:space="preserve"> and is injected</w:t>
+            </w:r>
+            <w:r>
+              <w:rPr>
+                <w:rFonts w:ascii="Roboto" w:hAnsi="Roboto" w:cs="Calibri"/>
+                <w:color w:val="3A3A3A"/>
+              </w:rPr>
+              <w:t xml:space="preserve"> into </w:t>
             </w:r>
             <w:proofErr w:type="spellStart"/>
             <w:r>
@@ -5302,21 +5326,31 @@
                 <w:rFonts w:ascii="Roboto" w:hAnsi="Roboto" w:cs="Calibri"/>
                 <w:color w:val="3A3A3A"/>
               </w:rPr>
-              <w:t xml:space="preserve"> CRUD: Data is retrieved, created, updated, and deleted in the database using </w:t>
-            </w:r>
-            <w:proofErr w:type="spellStart"/>
+              <w:t xml:space="preserve"> CRUD</w:t>
+            </w:r>
             <w:r>
               <w:rPr>
                 <w:rFonts w:ascii="Roboto" w:hAnsi="Roboto" w:cs="Calibri"/>
                 <w:color w:val="3A3A3A"/>
-              </w:rPr>
-              <w:t>JdbcTemplate</w:t>
-            </w:r>
-            <w:proofErr w:type="spellEnd"/>
+                <w:highlight w:val="yellow"/>
+              </w:rPr>
+              <w:t xml:space="preserve">: Data is retrieved, created, updated, and deleted in the database using </w:t>
+            </w:r>
+            <w:proofErr w:type="spellStart"/>
             <w:r>
               <w:rPr>
                 <w:rFonts w:ascii="Roboto" w:hAnsi="Roboto" w:cs="Calibri"/>
                 <w:color w:val="3A3A3A"/>
+                <w:highlight w:val="yellow"/>
+              </w:rPr>
+              <w:t>JdbcTemplate</w:t>
+            </w:r>
+            <w:proofErr w:type="spellEnd"/>
+            <w:r>
+              <w:rPr>
+                <w:rFonts w:ascii="Roboto" w:hAnsi="Roboto" w:cs="Calibri"/>
+                <w:color w:val="3A3A3A"/>
+                <w:highlight w:val="yellow"/>
               </w:rPr>
               <w:t>.</w:t>
             </w:r>
@@ -5603,6 +5637,7 @@
               <w:rPr>
                 <w:rFonts w:ascii="Roboto" w:hAnsi="Roboto" w:cs="Calibri"/>
                 <w:color w:val="3A3A3A"/>
+                <w:highlight w:val="yellow"/>
               </w:rPr>
               <w:t>Java class model: The Java class model represents the correct data and relationships. The query strategy supports the model.</w:t>
             </w:r>
@@ -5740,12 +5775,14 @@
                 <w:color w:val="3A3A3A"/>
                 <w:sz w:val="24"/>
                 <w:szCs w:val="24"/>
+                <w:highlight w:val="yellow"/>
               </w:rPr>
             </w:pPr>
             <w:r>
               <w:rPr>
                 <w:rFonts w:ascii="Roboto" w:hAnsi="Roboto" w:cs="Calibri"/>
                 <w:color w:val="3A3A3A"/>
+                <w:highlight w:val="yellow"/>
               </w:rPr>
               <w:t>Spring Boot Application: The application runs as a Spring Boot application. Dependencies are injected with annotations.</w:t>
             </w:r>
@@ -5883,12 +5920,14 @@
                 <w:color w:val="3A3A3A"/>
                 <w:sz w:val="24"/>
                 <w:szCs w:val="24"/>
+                <w:highlight w:val="yellow"/>
               </w:rPr>
             </w:pPr>
             <w:r>
               <w:rPr>
                 <w:rFonts w:ascii="Roboto" w:hAnsi="Roboto" w:cs="Calibri"/>
                 <w:color w:val="3A3A3A"/>
+                <w:highlight w:val="yellow"/>
               </w:rPr>
               <w:t>Service Components: The application uses service components to store and apply game rules.</w:t>
             </w:r>
@@ -6032,8 +6071,16 @@
               <w:rPr>
                 <w:rFonts w:ascii="Roboto" w:hAnsi="Roboto" w:cs="Calibri"/>
                 <w:color w:val="3A3A3A"/>
-              </w:rPr>
-              <w:t>Testing: Game rules are tested and verified correct.</w:t>
+                <w:highlight w:val="yellow"/>
+              </w:rPr>
+              <w:t>Testing: Game rules are tested and verified correct</w:t>
+            </w:r>
+            <w:r>
+              <w:rPr>
+                <w:rFonts w:ascii="Roboto" w:hAnsi="Roboto" w:cs="Calibri"/>
+                <w:color w:val="3A3A3A"/>
+              </w:rPr>
+              <w:t>.</w:t>
             </w:r>
           </w:p>
         </w:tc>
@@ -6312,12 +6359,14 @@
                 <w:color w:val="3A3A3A"/>
                 <w:sz w:val="24"/>
                 <w:szCs w:val="24"/>
+                <w:highlight w:val="yellow"/>
               </w:rPr>
             </w:pPr>
             <w:r>
               <w:rPr>
                 <w:rFonts w:ascii="Roboto" w:hAnsi="Roboto" w:cs="Calibri"/>
                 <w:color w:val="3A3A3A"/>
+                <w:highlight w:val="yellow"/>
               </w:rPr>
               <w:t xml:space="preserve">Controllers and </w:t>
             </w:r>
@@ -6326,6 +6375,7 @@
               <w:rPr>
                 <w:rFonts w:ascii="Roboto" w:hAnsi="Roboto" w:cs="Calibri"/>
                 <w:color w:val="3A3A3A"/>
+                <w:highlight w:val="yellow"/>
               </w:rPr>
               <w:t>Daos</w:t>
             </w:r>
@@ -6334,6 +6384,7 @@
               <w:rPr>
                 <w:rFonts w:ascii="Roboto" w:hAnsi="Roboto" w:cs="Calibri"/>
                 <w:color w:val="3A3A3A"/>
+                <w:highlight w:val="yellow"/>
               </w:rPr>
               <w:t>: Controllers never directly access a Dao.</w:t>
             </w:r>
@@ -6763,6 +6814,7 @@
               <w:rPr>
                 <w:rFonts w:ascii="Roboto" w:hAnsi="Roboto" w:cs="Calibri"/>
                 <w:color w:val="3A3A3A"/>
+                <w:highlight w:val="yellow"/>
               </w:rPr>
               <w:t>Code Style: The code style adheres to all Java code conventions and idioms.</w:t>
             </w:r>
@@ -6868,6 +6920,7 @@
       </w:pPr>
       <w:bookmarkStart w:id="5" w:name="_Toc129616040"/>
       <w:r>
+        <w:lastRenderedPageBreak/>
         <w:t>SQL</w:t>
       </w:r>
       <w:bookmarkEnd w:id="5"/>

</xml_diff>

<commit_message>
added postmann REST points
</commit_message>
<xml_diff>
--- a/Assign 5 Overview (1).docx
+++ b/Assign 5 Overview (1).docx
@@ -3574,7 +3574,98 @@
           <w:szCs w:val="24"/>
           <w:lang w:eastAsia="en-IE"/>
         </w:rPr>
-        <w:t>Instantiates a game with all the details e.g. Game a = new Game();</w:t>
+        <w:t xml:space="preserve">Instantiates a game with all the details e.g. Game a = new </w:t>
+      </w:r>
+      <w:proofErr w:type="gramStart"/>
+      <w:r>
+        <w:rPr>
+          <w:rFonts w:ascii="Roboto" w:eastAsia="Times New Roman" w:hAnsi="Roboto" w:cs="Times New Roman"/>
+          <w:color w:val="3A3A3A"/>
+          <w:sz w:val="24"/>
+          <w:szCs w:val="24"/>
+          <w:lang w:eastAsia="en-IE"/>
+        </w:rPr>
+        <w:t>Game(</w:t>
+      </w:r>
+      <w:proofErr w:type="gramEnd"/>
+      <w:r>
+        <w:rPr>
+          <w:rFonts w:ascii="Roboto" w:eastAsia="Times New Roman" w:hAnsi="Roboto" w:cs="Times New Roman"/>
+          <w:color w:val="3A3A3A"/>
+          <w:sz w:val="24"/>
+          <w:szCs w:val="24"/>
+          <w:lang w:eastAsia="en-IE"/>
+        </w:rPr>
+        <w:t>);</w:t>
+      </w:r>
+    </w:p>
+    <w:p>
+      <w:pPr>
+        <w:spacing w:before="100" w:beforeAutospacing="1" w:after="100" w:afterAutospacing="1" w:line="240" w:lineRule="auto"/>
+        <w:rPr>
+          <w:rFonts w:ascii="Roboto" w:eastAsia="Times New Roman" w:hAnsi="Roboto" w:cs="Times New Roman"/>
+          <w:color w:val="3A3A3A"/>
+          <w:sz w:val="24"/>
+          <w:szCs w:val="24"/>
+          <w:lang w:eastAsia="en-IE"/>
+        </w:rPr>
+      </w:pPr>
+      <w:r>
+        <w:rPr>
+          <w:noProof/>
+        </w:rPr>
+        <w:drawing>
+          <wp:inline distT="0" distB="0" distL="0" distR="0" wp14:anchorId="6EB2883B" wp14:editId="5C60B4F7">
+            <wp:extent cx="4260850" cy="2400865"/>
+            <wp:effectExtent l="0" t="0" r="6350" b="0"/>
+            <wp:docPr id="1" name="Picture 1" descr="A screenshot of a computer&#10;&#10;Description automatically generated with medium confidence"/>
+            <wp:cNvGraphicFramePr>
+              <a:graphicFrameLocks xmlns:a="http://schemas.openxmlformats.org/drawingml/2006/main" noChangeAspect="1"/>
+            </wp:cNvGraphicFramePr>
+            <a:graphic xmlns:a="http://schemas.openxmlformats.org/drawingml/2006/main">
+              <a:graphicData uri="http://schemas.openxmlformats.org/drawingml/2006/picture">
+                <pic:pic xmlns:pic="http://schemas.openxmlformats.org/drawingml/2006/picture">
+                  <pic:nvPicPr>
+                    <pic:cNvPr id="1" name="Picture 1" descr="A screenshot of a computer&#10;&#10;Description automatically generated with medium confidence"/>
+                    <pic:cNvPicPr/>
+                  </pic:nvPicPr>
+                  <pic:blipFill rotWithShape="1">
+                    <a:blip r:embed="rId8"/>
+                    <a:srcRect l="50077"/>
+                    <a:stretch/>
+                  </pic:blipFill>
+                  <pic:spPr bwMode="auto">
+                    <a:xfrm>
+                      <a:off x="0" y="0"/>
+                      <a:ext cx="4264388" cy="2402858"/>
+                    </a:xfrm>
+                    <a:prstGeom prst="rect">
+                      <a:avLst/>
+                    </a:prstGeom>
+                    <a:ln>
+                      <a:noFill/>
+                    </a:ln>
+                    <a:extLst>
+                      <a:ext uri="{53640926-AAD7-44D8-BBD7-CCE9431645EC}">
+                        <a14:shadowObscured xmlns:a14="http://schemas.microsoft.com/office/drawing/2010/main"/>
+                      </a:ext>
+                    </a:extLst>
+                  </pic:spPr>
+                </pic:pic>
+              </a:graphicData>
+            </a:graphic>
+          </wp:inline>
+        </w:drawing>
+      </w:r>
+      <w:r>
+        <w:rPr>
+          <w:rFonts w:ascii="Roboto" w:eastAsia="Times New Roman" w:hAnsi="Roboto" w:cs="Times New Roman"/>
+          <w:color w:val="3A3A3A"/>
+          <w:sz w:val="24"/>
+          <w:szCs w:val="24"/>
+          <w:lang w:eastAsia="en-IE"/>
+        </w:rPr>
+        <w:t>///</w:t>
       </w:r>
     </w:p>
     <w:p>
@@ -3601,6 +3692,7 @@
           <w:szCs w:val="24"/>
           <w:lang w:eastAsia="en-IE"/>
         </w:rPr>
+        <w:lastRenderedPageBreak/>
         <w:t xml:space="preserve">"guess" – POST – Makes a guess by passing the guess and </w:t>
       </w:r>
       <w:proofErr w:type="spellStart"/>
@@ -3652,6 +3744,7 @@
         <w:t xml:space="preserve">E.g. </w:t>
       </w:r>
       <w:proofErr w:type="spellStart"/>
+      <w:proofErr w:type="gramStart"/>
       <w:r>
         <w:rPr>
           <w:rFonts w:ascii="Roboto" w:eastAsia="Times New Roman" w:hAnsi="Roboto" w:cs="Times New Roman"/>
@@ -3663,6 +3756,7 @@
         <w:t>a.guess</w:t>
       </w:r>
       <w:proofErr w:type="spellEnd"/>
+      <w:proofErr w:type="gramEnd"/>
       <w:r>
         <w:rPr>
           <w:rFonts w:ascii="Roboto" w:eastAsia="Times New Roman" w:hAnsi="Roboto" w:cs="Times New Roman"/>
@@ -3762,6 +3856,74 @@
           <w:lang w:eastAsia="en-IE"/>
         </w:rPr>
         <w:t xml:space="preserve"> object with the results filled in.</w:t>
+      </w:r>
+    </w:p>
+    <w:p>
+      <w:pPr>
+        <w:spacing w:before="100" w:beforeAutospacing="1" w:after="100" w:afterAutospacing="1" w:line="240" w:lineRule="auto"/>
+        <w:rPr>
+          <w:noProof/>
+        </w:rPr>
+      </w:pPr>
+    </w:p>
+    <w:p>
+      <w:pPr>
+        <w:spacing w:before="100" w:beforeAutospacing="1" w:after="100" w:afterAutospacing="1" w:line="240" w:lineRule="auto"/>
+        <w:rPr>
+          <w:rFonts w:ascii="Roboto" w:eastAsia="Times New Roman" w:hAnsi="Roboto" w:cs="Times New Roman"/>
+          <w:strike/>
+          <w:color w:val="3A3A3A"/>
+          <w:sz w:val="24"/>
+          <w:szCs w:val="24"/>
+          <w:lang w:eastAsia="en-IE"/>
+        </w:rPr>
+      </w:pPr>
+      <w:r>
+        <w:rPr>
+          <w:noProof/>
+        </w:rPr>
+        <w:drawing>
+          <wp:inline distT="0" distB="0" distL="0" distR="0" wp14:anchorId="4F5A212B" wp14:editId="74DECD7C">
+            <wp:extent cx="4348362" cy="2444750"/>
+            <wp:effectExtent l="0" t="0" r="0" b="0"/>
+            <wp:docPr id="2" name="Picture 2" descr="Graphical user interface, application, Word&#10;&#10;Description automatically generated"/>
+            <wp:cNvGraphicFramePr>
+              <a:graphicFrameLocks xmlns:a="http://schemas.openxmlformats.org/drawingml/2006/main" noChangeAspect="1"/>
+            </wp:cNvGraphicFramePr>
+            <a:graphic xmlns:a="http://schemas.openxmlformats.org/drawingml/2006/main">
+              <a:graphicData uri="http://schemas.openxmlformats.org/drawingml/2006/picture">
+                <pic:pic xmlns:pic="http://schemas.openxmlformats.org/drawingml/2006/picture">
+                  <pic:nvPicPr>
+                    <pic:cNvPr id="2" name="Picture 2" descr="Graphical user interface, application, Word&#10;&#10;Description automatically generated"/>
+                    <pic:cNvPicPr/>
+                  </pic:nvPicPr>
+                  <pic:blipFill rotWithShape="1">
+                    <a:blip r:embed="rId9"/>
+                    <a:srcRect l="49967"/>
+                    <a:stretch/>
+                  </pic:blipFill>
+                  <pic:spPr bwMode="auto">
+                    <a:xfrm>
+                      <a:off x="0" y="0"/>
+                      <a:ext cx="4354691" cy="2448308"/>
+                    </a:xfrm>
+                    <a:prstGeom prst="rect">
+                      <a:avLst/>
+                    </a:prstGeom>
+                    <a:ln>
+                      <a:noFill/>
+                    </a:ln>
+                    <a:extLst>
+                      <a:ext uri="{53640926-AAD7-44D8-BBD7-CCE9431645EC}">
+                        <a14:shadowObscured xmlns:a14="http://schemas.microsoft.com/office/drawing/2010/main"/>
+                      </a:ext>
+                    </a:extLst>
+                  </pic:spPr>
+                </pic:pic>
+              </a:graphicData>
+            </a:graphic>
+          </wp:inline>
+        </w:drawing>
       </w:r>
     </w:p>
     <w:p>
@@ -3861,6 +4023,73 @@
     </w:p>
     <w:p>
       <w:pPr>
+        <w:spacing w:before="100" w:beforeAutospacing="1" w:after="100" w:afterAutospacing="1" w:line="240" w:lineRule="auto"/>
+        <w:rPr>
+          <w:noProof/>
+        </w:rPr>
+      </w:pPr>
+    </w:p>
+    <w:p>
+      <w:pPr>
+        <w:spacing w:before="100" w:beforeAutospacing="1" w:after="100" w:afterAutospacing="1" w:line="240" w:lineRule="auto"/>
+        <w:rPr>
+          <w:rFonts w:ascii="Roboto" w:eastAsia="Times New Roman" w:hAnsi="Roboto" w:cs="Times New Roman"/>
+          <w:color w:val="FF0000"/>
+          <w:sz w:val="24"/>
+          <w:szCs w:val="24"/>
+          <w:lang w:eastAsia="en-IE"/>
+        </w:rPr>
+      </w:pPr>
+      <w:r>
+        <w:rPr>
+          <w:noProof/>
+        </w:rPr>
+        <w:drawing>
+          <wp:inline distT="0" distB="0" distL="0" distR="0" wp14:anchorId="32703408" wp14:editId="631AA0D8">
+            <wp:extent cx="3981450" cy="2248421"/>
+            <wp:effectExtent l="0" t="0" r="0" b="0"/>
+            <wp:docPr id="3" name="Picture 3" descr="Graphical user interface, application, Word&#10;&#10;Description automatically generated"/>
+            <wp:cNvGraphicFramePr>
+              <a:graphicFrameLocks xmlns:a="http://schemas.openxmlformats.org/drawingml/2006/main" noChangeAspect="1"/>
+            </wp:cNvGraphicFramePr>
+            <a:graphic xmlns:a="http://schemas.openxmlformats.org/drawingml/2006/main">
+              <a:graphicData uri="http://schemas.openxmlformats.org/drawingml/2006/picture">
+                <pic:pic xmlns:pic="http://schemas.openxmlformats.org/drawingml/2006/picture">
+                  <pic:nvPicPr>
+                    <pic:cNvPr id="3" name="Picture 3" descr="Graphical user interface, application, Word&#10;&#10;Description automatically generated"/>
+                    <pic:cNvPicPr/>
+                  </pic:nvPicPr>
+                  <pic:blipFill rotWithShape="1">
+                    <a:blip r:embed="rId10"/>
+                    <a:srcRect l="50188"/>
+                    <a:stretch/>
+                  </pic:blipFill>
+                  <pic:spPr bwMode="auto">
+                    <a:xfrm>
+                      <a:off x="0" y="0"/>
+                      <a:ext cx="3986204" cy="2251106"/>
+                    </a:xfrm>
+                    <a:prstGeom prst="rect">
+                      <a:avLst/>
+                    </a:prstGeom>
+                    <a:ln>
+                      <a:noFill/>
+                    </a:ln>
+                    <a:extLst>
+                      <a:ext uri="{53640926-AAD7-44D8-BBD7-CCE9431645EC}">
+                        <a14:shadowObscured xmlns:a14="http://schemas.microsoft.com/office/drawing/2010/main"/>
+                      </a:ext>
+                    </a:extLst>
+                  </pic:spPr>
+                </pic:pic>
+              </a:graphicData>
+            </a:graphic>
+          </wp:inline>
+        </w:drawing>
+      </w:r>
+    </w:p>
+    <w:p>
+      <w:pPr>
         <w:numPr>
           <w:ilvl w:val="0"/>
           <w:numId w:val="2"/>
@@ -4015,7 +4244,86 @@
           <w:szCs w:val="24"/>
           <w:lang w:eastAsia="en-IE"/>
         </w:rPr>
-        <w:t xml:space="preserve"> storing all results from previous games</w:t>
+        <w:t xml:space="preserve"> storing all results from previous </w:t>
+      </w:r>
+      <w:proofErr w:type="gramStart"/>
+      <w:r>
+        <w:rPr>
+          <w:rFonts w:ascii="Roboto" w:eastAsia="Times New Roman" w:hAnsi="Roboto" w:cs="Times New Roman"/>
+          <w:color w:val="FF0000"/>
+          <w:sz w:val="24"/>
+          <w:szCs w:val="24"/>
+          <w:lang w:eastAsia="en-IE"/>
+        </w:rPr>
+        <w:t>games</w:t>
+      </w:r>
+      <w:proofErr w:type="gramEnd"/>
+    </w:p>
+    <w:p>
+      <w:pPr>
+        <w:spacing w:before="100" w:beforeAutospacing="1" w:after="100" w:afterAutospacing="1" w:line="240" w:lineRule="auto"/>
+        <w:rPr>
+          <w:noProof/>
+        </w:rPr>
+      </w:pPr>
+    </w:p>
+    <w:p>
+      <w:pPr>
+        <w:spacing w:before="100" w:beforeAutospacing="1" w:after="100" w:afterAutospacing="1" w:line="240" w:lineRule="auto"/>
+        <w:rPr>
+          <w:rFonts w:ascii="Roboto" w:eastAsia="Times New Roman" w:hAnsi="Roboto" w:cs="Times New Roman"/>
+          <w:color w:val="FF0000"/>
+          <w:sz w:val="24"/>
+          <w:szCs w:val="24"/>
+          <w:lang w:eastAsia="en-IE"/>
+        </w:rPr>
+      </w:pPr>
+      <w:r>
+        <w:rPr>
+          <w:noProof/>
+        </w:rPr>
+        <w:drawing>
+          <wp:inline distT="0" distB="0" distL="0" distR="0" wp14:anchorId="0AF60649" wp14:editId="24B87CE2">
+            <wp:extent cx="4540250" cy="2552634"/>
+            <wp:effectExtent l="0" t="0" r="0" b="635"/>
+            <wp:docPr id="4" name="Picture 4" descr="Graphical user interface, application, Word&#10;&#10;Description automatically generated"/>
+            <wp:cNvGraphicFramePr>
+              <a:graphicFrameLocks xmlns:a="http://schemas.openxmlformats.org/drawingml/2006/main" noChangeAspect="1"/>
+            </wp:cNvGraphicFramePr>
+            <a:graphic xmlns:a="http://schemas.openxmlformats.org/drawingml/2006/main">
+              <a:graphicData uri="http://schemas.openxmlformats.org/drawingml/2006/picture">
+                <pic:pic xmlns:pic="http://schemas.openxmlformats.org/drawingml/2006/picture">
+                  <pic:nvPicPr>
+                    <pic:cNvPr id="4" name="Picture 4" descr="Graphical user interface, application, Word&#10;&#10;Description automatically generated"/>
+                    <pic:cNvPicPr/>
+                  </pic:nvPicPr>
+                  <pic:blipFill rotWithShape="1">
+                    <a:blip r:embed="rId11"/>
+                    <a:srcRect l="49967"/>
+                    <a:stretch/>
+                  </pic:blipFill>
+                  <pic:spPr bwMode="auto">
+                    <a:xfrm>
+                      <a:off x="0" y="0"/>
+                      <a:ext cx="4545690" cy="2555693"/>
+                    </a:xfrm>
+                    <a:prstGeom prst="rect">
+                      <a:avLst/>
+                    </a:prstGeom>
+                    <a:ln>
+                      <a:noFill/>
+                    </a:ln>
+                    <a:extLst>
+                      <a:ext uri="{53640926-AAD7-44D8-BBD7-CCE9431645EC}">
+                        <a14:shadowObscured xmlns:a14="http://schemas.microsoft.com/office/drawing/2010/main"/>
+                      </a:ext>
+                    </a:extLst>
+                  </pic:spPr>
+                </pic:pic>
+              </a:graphicData>
+            </a:graphic>
+          </wp:inline>
+        </w:drawing>
       </w:r>
     </w:p>
     <w:p>
@@ -4042,7 +4350,6 @@
           <w:szCs w:val="24"/>
           <w:lang w:eastAsia="en-IE"/>
         </w:rPr>
-        <w:lastRenderedPageBreak/>
         <w:t>"</w:t>
       </w:r>
       <w:r>
@@ -4619,6 +4926,7 @@
           <w:szCs w:val="24"/>
           <w:lang w:eastAsia="en-IE"/>
         </w:rPr>
+        <w:lastRenderedPageBreak/>
         <w:t>You take a guess</w:t>
       </w:r>
     </w:p>
@@ -7011,7 +7319,7 @@
     </w:p>
     <w:p/>
     <w:sectPr>
-      <w:footerReference w:type="default" r:id="rId8"/>
+      <w:footerReference w:type="default" r:id="rId12"/>
       <w:pgSz w:w="11906" w:h="16838"/>
       <w:pgMar w:top="1440" w:right="1440" w:bottom="1440" w:left="1440" w:header="708" w:footer="708" w:gutter="0"/>
       <w:cols w:space="708"/>

</xml_diff>